<commit_message>
edited presentation and outline
</commit_message>
<xml_diff>
--- a/docs/slideshow/presentation_outline.docx
+++ b/docs/slideshow/presentation_outline.docx
@@ -66,103 +66,493 @@
     </w:p>
     <w:p>
       <w:pPr>
-        <w:pStyle w:val="ListParagraph"/>
-        <w:numPr>
-          <w:ilvl w:val="0"/>
-          <w:numId w:val="2"/>
-        </w:numPr>
-      </w:pPr>
-      <w:r>
-        <w:t xml:space="preserve">Why traditional doesn’t work </w:t>
+        <w:ind w:left="360"/>
+      </w:pPr>
+      <w:r>
+        <w:rPr>
+          <w:b/>
+          <w:bCs/>
+        </w:rPr>
+        <w:t>Complete Information Games:</w:t>
+      </w:r>
+    </w:p>
+    <w:p>
+      <w:pPr>
+        <w:numPr>
+          <w:ilvl w:val="0"/>
+          <w:numId w:val="3"/>
+        </w:numPr>
+      </w:pPr>
+      <w:r>
+        <w:t>All players know everything about the game: players, actions, sequence, and payoffs for all outcomes.</w:t>
+      </w:r>
+    </w:p>
+    <w:p>
+      <w:pPr>
+        <w:numPr>
+          <w:ilvl w:val="0"/>
+          <w:numId w:val="3"/>
+        </w:numPr>
+      </w:pPr>
+      <w:r>
+        <w:t>The rules and consequences are common knowledge.</w:t>
+      </w:r>
+    </w:p>
+    <w:p>
+      <w:pPr>
+        <w:numPr>
+          <w:ilvl w:val="0"/>
+          <w:numId w:val="3"/>
+        </w:numPr>
+      </w:pPr>
+      <w:r>
+        <w:t xml:space="preserve">Attached image, mention how that with perfect information, a tree/graph can be used to simulate certain actions. Image shows AlphaZero, Google’s super AI for playing chess. While AlphaZero doesn’t create a fully visualized map, it uses tree search algorithms </w:t>
+      </w:r>
+      <w:r>
+        <w:t>(</w:t>
+      </w:r>
+      <w:proofErr w:type="spellStart"/>
+      <w:r>
+        <w:t>i.e</w:t>
+      </w:r>
+      <w:proofErr w:type="spellEnd"/>
+      <w:r>
+        <w:t xml:space="preserve"> MCTS) to explore different branches of the tree. </w:t>
+      </w:r>
+    </w:p>
+    <w:p>
+      <w:pPr>
+        <w:numPr>
+          <w:ilvl w:val="0"/>
+          <w:numId w:val="3"/>
+        </w:numPr>
+      </w:pPr>
+      <w:r>
+        <w:t>Examples: Chess, Tic-Tac-Toe, the basic Prisoner's Dilemma.</w:t>
+      </w:r>
+    </w:p>
+    <w:p>
+      <w:pPr>
+        <w:ind w:left="360"/>
+      </w:pPr>
+      <w:r>
+        <w:rPr>
+          <w:b/>
+          <w:bCs/>
+        </w:rPr>
+        <w:t>Incomplete Information Games:</w:t>
+      </w:r>
+    </w:p>
+    <w:p>
+      <w:pPr>
+        <w:numPr>
+          <w:ilvl w:val="0"/>
+          <w:numId w:val="4"/>
+        </w:numPr>
+      </w:pPr>
+      <w:r>
+        <w:t>At least one player lacks full knowledge about some relevant aspect of the game (e.g., other players' payoffs or characteristics).</w:t>
+      </w:r>
+    </w:p>
+    <w:p>
+      <w:pPr>
+        <w:numPr>
+          <w:ilvl w:val="0"/>
+          <w:numId w:val="4"/>
+        </w:numPr>
+      </w:pPr>
+      <w:r>
+        <w:t>Involves private information</w:t>
+      </w:r>
+    </w:p>
+    <w:p>
+      <w:pPr>
+        <w:numPr>
+          <w:ilvl w:val="0"/>
+          <w:numId w:val="4"/>
+        </w:numPr>
+      </w:pPr>
+      <w:r>
+        <w:t>Examples: Poker</w:t>
+      </w:r>
+    </w:p>
+    <w:p>
+      <w:pPr>
+        <w:pStyle w:val="ListParagraph"/>
+        <w:numPr>
+          <w:ilvl w:val="0"/>
+          <w:numId w:val="2"/>
+        </w:numPr>
+      </w:pPr>
+      <w:r>
+        <w:t xml:space="preserve">Why Traditional Methods don’t work </w:t>
+      </w:r>
+    </w:p>
+    <w:p>
+      <w:pPr>
+        <w:ind w:left="360"/>
+      </w:pPr>
+    </w:p>
+    <w:p>
+      <w:r>
+        <w:t xml:space="preserve">Approach to the Problem: simplest way possible to explore characteristics of the problem </w:t>
+      </w:r>
+    </w:p>
+    <w:p>
+      <w:pPr>
+        <w:pStyle w:val="ListParagraph"/>
+        <w:numPr>
+          <w:ilvl w:val="0"/>
+          <w:numId w:val="2"/>
+        </w:numPr>
+      </w:pPr>
+      <w:r>
+        <w:t xml:space="preserve">Bluffing game </w:t>
+      </w:r>
+      <w:proofErr w:type="gramStart"/>
+      <w:r>
+        <w:t>similar to</w:t>
+      </w:r>
+      <w:proofErr w:type="gramEnd"/>
+      <w:r>
+        <w:t xml:space="preserve"> poker </w:t>
+      </w:r>
+    </w:p>
+    <w:p>
+      <w:pPr>
+        <w:pStyle w:val="ListParagraph"/>
+        <w:numPr>
+          <w:ilvl w:val="0"/>
+          <w:numId w:val="2"/>
+        </w:numPr>
+      </w:pPr>
+      <w:r>
+        <w:t>In Bluff Game, each round, every player is assigned a random integer value between 1 and 10 in the form of a card, representing the strength of their hand—where 1 is the weakest and 10 is the strongest.</w:t>
+      </w:r>
+    </w:p>
+    <w:p>
+      <w:pPr>
+        <w:pStyle w:val="ListParagraph"/>
+        <w:numPr>
+          <w:ilvl w:val="0"/>
+          <w:numId w:val="2"/>
+        </w:numPr>
+      </w:pPr>
+      <w:r>
+        <w:t>On their turn, which occurs multiple times within a round, players can choose from four standard actions: check, call, raise, or fold</w:t>
+      </w:r>
+    </w:p>
+    <w:p>
+      <w:pPr>
+        <w:pStyle w:val="ListParagraph"/>
+        <w:numPr>
+          <w:ilvl w:val="1"/>
+          <w:numId w:val="2"/>
+        </w:numPr>
+      </w:pPr>
+      <w:r>
+        <w:t xml:space="preserve">The game follows traditional Texas </w:t>
+      </w:r>
+      <w:proofErr w:type="spellStart"/>
+      <w:r>
+        <w:t>Hold’em</w:t>
+      </w:r>
+      <w:proofErr w:type="spellEnd"/>
+      <w:r>
+        <w:t xml:space="preserve"> rules for small and big blinds (required initial bets), round termination, and determining the winner.</w:t>
+      </w:r>
+    </w:p>
+    <w:p>
+      <w:pPr>
+        <w:pStyle w:val="ListParagraph"/>
+        <w:numPr>
+          <w:ilvl w:val="0"/>
+          <w:numId w:val="2"/>
+        </w:numPr>
+      </w:pPr>
+      <w:r>
+        <w:t xml:space="preserve">Unlike Texas </w:t>
+      </w:r>
+      <w:proofErr w:type="spellStart"/>
+      <w:r>
+        <w:t>Hold’em</w:t>
+      </w:r>
+      <w:proofErr w:type="spellEnd"/>
+      <w:r>
+        <w:t xml:space="preserve">, there are no public cards or shared values; each player only knows their own hand strength and the number of chips each player </w:t>
+      </w:r>
+    </w:p>
+    <w:p>
+      <w:pPr>
+        <w:pStyle w:val="ListParagraph"/>
+        <w:numPr>
+          <w:ilvl w:val="0"/>
+          <w:numId w:val="2"/>
+        </w:numPr>
+      </w:pPr>
+      <w:r>
+        <w:t>To</w:t>
+      </w:r>
+      <w:r>
+        <w:t xml:space="preserve"> simplify the game, we assume that each player has an unlimited supply of chips. However, to prevent unrestricted betting, a fixed betting structure is imposed. Raises occur </w:t>
+      </w:r>
+      <w:r>
+        <w:lastRenderedPageBreak/>
+        <w:t>in increments of 5 chips, with a maximum bet cap of 100 per round, ensuring that the game remains focused on decision-making under uncertainty rather than resource hacking.</w:t>
+      </w:r>
+    </w:p>
+    <w:p>
+      <w:r>
+        <w:t xml:space="preserve">Baseline, using a DQN </w:t>
+      </w:r>
+    </w:p>
+    <w:p>
+      <w:pPr>
+        <w:pStyle w:val="ListParagraph"/>
+        <w:numPr>
+          <w:ilvl w:val="0"/>
+          <w:numId w:val="2"/>
+        </w:numPr>
+      </w:pPr>
+      <w:r>
+        <w:t xml:space="preserve">Since we’ve developed an alternative game to learn hidden information, we decided to use pre-developed algorithms to develop a baseline understanding </w:t>
+      </w:r>
+    </w:p>
+    <w:p>
+      <w:pPr>
+        <w:pStyle w:val="ListParagraph"/>
+        <w:numPr>
+          <w:ilvl w:val="0"/>
+          <w:numId w:val="2"/>
+        </w:numPr>
+      </w:pPr>
+      <w:r>
+        <w:t xml:space="preserve">We </w:t>
+      </w:r>
+      <w:proofErr w:type="spellStart"/>
+      <w:r>
+        <w:t>implemtened</w:t>
+      </w:r>
+      <w:proofErr w:type="spellEnd"/>
+      <w:r>
+        <w:t xml:space="preserve"> a </w:t>
+      </w:r>
+      <w:r>
+        <w:t>Deep Q-Network (DQN) agent using a multi-layer perceptron (MLP) for Q-learning</w:t>
+      </w:r>
+    </w:p>
+    <w:p>
+      <w:pPr>
+        <w:pStyle w:val="ListParagraph"/>
+        <w:numPr>
+          <w:ilvl w:val="1"/>
+          <w:numId w:val="2"/>
+        </w:numPr>
+      </w:pPr>
+      <w:r>
+        <w:t xml:space="preserve">Note that this is simply used as a baseline and is likely not out final model/approach </w:t>
+      </w:r>
+    </w:p>
+    <w:p>
+      <w:pPr>
+        <w:pStyle w:val="ListParagraph"/>
+        <w:numPr>
+          <w:ilvl w:val="0"/>
+          <w:numId w:val="2"/>
+        </w:numPr>
+      </w:pPr>
+      <w:r>
+        <w:t>Our current baseline model uses a DQN agent with a replay memory to store past transitions and train on batches of sampled experiences</w:t>
+      </w:r>
+    </w:p>
+    <w:p>
+      <w:pPr>
+        <w:pStyle w:val="ListParagraph"/>
+        <w:numPr>
+          <w:ilvl w:val="0"/>
+          <w:numId w:val="2"/>
+        </w:numPr>
+      </w:pPr>
+      <w:r>
+        <w:t>N</w:t>
+      </w:r>
+      <w:r>
+        <w:t xml:space="preserve">etwork architecture consists of four MLP layers with outputs of 64, 128, 64, and 32 neurons, followed by a final linear layer to estimate Q-values. </w:t>
+      </w:r>
+    </w:p>
+    <w:p>
+      <w:pPr>
+        <w:pStyle w:val="ListParagraph"/>
+        <w:numPr>
+          <w:ilvl w:val="1"/>
+          <w:numId w:val="2"/>
+        </w:numPr>
+      </w:pPr>
+      <w:r>
+        <w:t>Each MLP block applies a Tanh activation function to introduce non-linearity</w:t>
+      </w:r>
+    </w:p>
+    <w:p>
+      <w:pPr>
+        <w:pStyle w:val="ListParagraph"/>
+        <w:numPr>
+          <w:ilvl w:val="0"/>
+          <w:numId w:val="2"/>
+        </w:numPr>
+      </w:pPr>
+      <w:r>
+        <w:t>To balance exploration and exploitation, the epsilon-greedy strategy [6] is used: the agent chooses a random action with probability ε and the greedy (best-estimated) action with probability 1 − ε. The value of ε decays over time, initially favoring exploration and later shifting toward exploitation.</w:t>
+      </w:r>
+    </w:p>
+    <w:p>
+      <w:r>
+        <w:t xml:space="preserve">Baseline is poop, why is it bad, why our model might be good </w:t>
+      </w:r>
+    </w:p>
+    <w:p>
+      <w:r>
+        <w:t xml:space="preserve">Our Approach + Results </w:t>
+      </w:r>
+    </w:p>
+    <w:p>
+      <w:pPr>
+        <w:pStyle w:val="ListParagraph"/>
+        <w:numPr>
+          <w:ilvl w:val="0"/>
+          <w:numId w:val="2"/>
+        </w:numPr>
+      </w:pPr>
+      <w:r>
+        <w:t>Probabilistic</w:t>
+      </w:r>
+      <w:r>
+        <w:t xml:space="preserve"> Action Selection </w:t>
+      </w:r>
+    </w:p>
+    <w:p>
+      <w:pPr>
+        <w:pStyle w:val="ListParagraph"/>
+        <w:numPr>
+          <w:ilvl w:val="1"/>
+          <w:numId w:val="2"/>
+        </w:numPr>
+      </w:pPr>
+      <w:r>
+        <w:t>For imperfect games, the optimal strategy cannot be determined by knowing the values of states</w:t>
+      </w:r>
+    </w:p>
+    <w:p>
+      <w:pPr>
+        <w:pStyle w:val="ListParagraph"/>
+        <w:numPr>
+          <w:ilvl w:val="2"/>
+          <w:numId w:val="2"/>
+        </w:numPr>
+      </w:pPr>
+      <w:r>
+        <w:t xml:space="preserve">This is the inherent problem of imperfect information games in which you cannot know the value of each state </w:t>
+      </w:r>
+    </w:p>
+    <w:p>
+      <w:pPr>
+        <w:pStyle w:val="ListParagraph"/>
+        <w:numPr>
+          <w:ilvl w:val="1"/>
+          <w:numId w:val="2"/>
+        </w:numPr>
+      </w:pPr>
+      <w:r>
+        <w:t>For q-learning, this problem is fixed by maintain a specific belief about other players’ strategy and use these beliefs to determine the values at specific states</w:t>
+      </w:r>
+    </w:p>
+    <w:p>
+      <w:pPr>
+        <w:pStyle w:val="ListParagraph"/>
+        <w:numPr>
+          <w:ilvl w:val="1"/>
+          <w:numId w:val="2"/>
+        </w:numPr>
+      </w:pPr>
+      <w:r>
+        <w:t>However, the select belief strategy is likely to vary between different players</w:t>
+      </w:r>
+    </w:p>
+    <w:p>
+      <w:pPr>
+        <w:pStyle w:val="ListParagraph"/>
+        <w:numPr>
+          <w:ilvl w:val="1"/>
+          <w:numId w:val="2"/>
+        </w:numPr>
+      </w:pPr>
+      <w:r>
+        <w:t xml:space="preserve">Hence, the model may not be robust against various types of opponents, potentially performing well against certain players while struggling against others </w:t>
+      </w:r>
+    </w:p>
+    <w:p>
+      <w:pPr>
+        <w:pStyle w:val="ListParagraph"/>
+        <w:numPr>
+          <w:ilvl w:val="0"/>
+          <w:numId w:val="2"/>
+        </w:numPr>
+      </w:pPr>
+      <w:r>
+        <w:t>Computation time</w:t>
+      </w:r>
+    </w:p>
+    <w:p>
+      <w:pPr>
+        <w:pStyle w:val="ListParagraph"/>
+        <w:numPr>
+          <w:ilvl w:val="1"/>
+          <w:numId w:val="2"/>
+        </w:numPr>
+      </w:pPr>
+      <w:r>
+        <w:t xml:space="preserve">Since q-learning involves a tree search, even search algorithms such as Monte-Carlo search algorithms still require huge levels of computation </w:t>
+      </w:r>
+    </w:p>
+    <w:p>
+      <w:pPr>
+        <w:pStyle w:val="ListParagraph"/>
+        <w:numPr>
+          <w:ilvl w:val="1"/>
+          <w:numId w:val="2"/>
+        </w:numPr>
+        <w:ind w:left="2160" w:hanging="1080"/>
+      </w:pPr>
+      <w:r>
+        <w:t xml:space="preserve">Research has also shown that since Q-learning directly parameters and updates value functions without explicitly modelling the environment, a lot of input data would be needed to develop a sufficient model-algorithm </w:t>
+      </w:r>
+    </w:p>
+    <w:p>
+      <w:pPr>
+        <w:pStyle w:val="ListParagraph"/>
+        <w:numPr>
+          <w:ilvl w:val="2"/>
+          <w:numId w:val="2"/>
+        </w:numPr>
+      </w:pPr>
+      <w:hyperlink r:id="rId5" w:history="1">
+        <w:r>
+          <w:rPr>
+            <w:rStyle w:val="Hyperlink"/>
+          </w:rPr>
+          <w:t>https://proceedings.neurips.cc/paper_files/paper/2018/file/d3b1fb02964aa64e257f9f26a31f72cf-Paper.pdf</w:t>
+        </w:r>
+      </w:hyperlink>
+      <w:r>
+        <w:t xml:space="preserve"> </w:t>
       </w:r>
     </w:p>
     <w:p/>
-    <w:p>
-      <w:r>
-        <w:t xml:space="preserve">Approach to the Problem: simplest way possible to explore characteristics of the problem </w:t>
-      </w:r>
-    </w:p>
-    <w:p>
-      <w:pPr>
-        <w:pStyle w:val="ListParagraph"/>
-        <w:numPr>
-          <w:ilvl w:val="0"/>
-          <w:numId w:val="2"/>
-        </w:numPr>
-      </w:pPr>
-      <w:r>
-        <w:t xml:space="preserve">Bluffing game </w:t>
-      </w:r>
-      <w:proofErr w:type="gramStart"/>
-      <w:r>
-        <w:t>similar to</w:t>
-      </w:r>
-      <w:proofErr w:type="gramEnd"/>
-      <w:r>
-        <w:t xml:space="preserve"> poker </w:t>
-      </w:r>
-    </w:p>
-    <w:p>
-      <w:pPr>
-        <w:pStyle w:val="ListParagraph"/>
-        <w:numPr>
-          <w:ilvl w:val="0"/>
-          <w:numId w:val="2"/>
-        </w:numPr>
-      </w:pPr>
-      <w:r>
-        <w:t xml:space="preserve">Check report </w:t>
-      </w:r>
-    </w:p>
-    <w:p>
-      <w:r>
-        <w:t xml:space="preserve">Baseline, using a DQN </w:t>
-      </w:r>
-    </w:p>
-    <w:p>
-      <w:r>
-        <w:t xml:space="preserve">Baseline is poop, why is it bad, why our model might be good </w:t>
-      </w:r>
-    </w:p>
-    <w:p>
-      <w:r>
-        <w:t xml:space="preserve">Our Approach + Results </w:t>
-      </w:r>
-    </w:p>
-    <w:p>
-      <w:pPr>
-        <w:pStyle w:val="ListParagraph"/>
-        <w:numPr>
-          <w:ilvl w:val="0"/>
-          <w:numId w:val="2"/>
-        </w:numPr>
-      </w:pPr>
-      <w:r>
-        <w:t>Probabilistic</w:t>
-      </w:r>
-    </w:p>
-    <w:p>
-      <w:pPr>
-        <w:pStyle w:val="ListParagraph"/>
-        <w:numPr>
-          <w:ilvl w:val="0"/>
-          <w:numId w:val="2"/>
-        </w:numPr>
-      </w:pPr>
-      <w:r>
-        <w:t>Intermediate reward signals</w:t>
-      </w:r>
-    </w:p>
-    <w:p>
-      <w:pPr>
-        <w:pStyle w:val="ListParagraph"/>
-        <w:numPr>
-          <w:ilvl w:val="0"/>
-          <w:numId w:val="2"/>
-        </w:numPr>
-      </w:pPr>
-      <w:r>
-        <w:t xml:space="preserve">Computational Time </w:t>
+    <w:p/>
+    <w:p/>
+    <w:p>
+      <w:r>
+        <w:lastRenderedPageBreak/>
+        <w:t xml:space="preserve">Our Model </w:t>
       </w:r>
     </w:p>
     <w:p>
@@ -224,6 +614,155 @@
 <file path=word/numbering.xml><?xml version="1.0" encoding="utf-8"?>
 <w:numbering xmlns:wpc="http://schemas.microsoft.com/office/word/2010/wordprocessingCanvas" xmlns:cx="http://schemas.microsoft.com/office/drawing/2014/chartex" xmlns:cx1="http://schemas.microsoft.com/office/drawing/2015/9/8/chartex" xmlns:cx2="http://schemas.microsoft.com/office/drawing/2015/10/21/chartex" xmlns:cx3="http://schemas.microsoft.com/office/drawing/2016/5/9/chartex" xmlns:cx4="http://schemas.microsoft.com/office/drawing/2016/5/10/chartex" xmlns:cx5="http://schemas.microsoft.com/office/drawing/2016/5/11/chartex" xmlns:cx6="http://schemas.microsoft.com/office/drawing/2016/5/12/chartex" xmlns:cx7="http://schemas.microsoft.com/office/drawing/2016/5/13/chartex" xmlns:cx8="http://schemas.microsoft.com/office/drawing/2016/5/14/chartex" xmlns:mc="http://schemas.openxmlformats.org/markup-compatibility/2006" xmlns:aink="http://schemas.microsoft.com/office/drawing/2016/ink" xmlns:am3d="http://schemas.microsoft.com/office/drawing/2017/model3d" xmlns:o="urn:schemas-microsoft-com:office:office" xmlns:oel="http://schemas.microsoft.com/office/2019/extlst" xmlns:r="http://schemas.openxmlformats.org/officeDocument/2006/relationships" xmlns:m="http://schemas.openxmlformats.org/officeDocument/2006/math" xmlns:v="urn:schemas-microsoft-com:vml" xmlns:wp14="http://schemas.microsoft.com/office/word/2010/wordprocessingDrawing" xmlns:wp="http://schemas.openxmlformats.org/drawingml/2006/wordprocessingDrawing" xmlns:w10="urn:schemas-microsoft-com:office:word" xmlns:w="http://schemas.openxmlformats.org/wordprocessingml/2006/main" xmlns:w14="http://schemas.microsoft.com/office/word/2010/wordml" xmlns:w15="http://schemas.microsoft.com/office/word/2012/wordml" xmlns:w16cex="http://schemas.microsoft.com/office/word/2018/wordml/cex" xmlns:w16cid="http://schemas.microsoft.com/office/word/2016/wordml/cid" xmlns:w16="http://schemas.microsoft.com/office/word/2018/wordml" xmlns:w16du="http://schemas.microsoft.com/office/word/2023/wordml/word16du" xmlns:w16sdtdh="http://schemas.microsoft.com/office/word/2020/wordml/sdtdatahash" xmlns:w16sdtfl="http://schemas.microsoft.com/office/word/2024/wordml/sdtformatlock" xmlns:w16se="http://schemas.microsoft.com/office/word/2015/wordml/symex" xmlns:wpg="http://schemas.microsoft.com/office/word/2010/wordprocessingGroup" xmlns:wpi="http://schemas.microsoft.com/office/word/2010/wordprocessingInk" xmlns:wne="http://schemas.microsoft.com/office/word/2006/wordml" xmlns:wps="http://schemas.microsoft.com/office/word/2010/wordprocessingShape" mc:Ignorable="w14 w15 w16se w16cid w16 w16cex w16sdtdh w16sdtfl w16du wp14">
   <w:abstractNum w:abstractNumId="0" w15:restartNumberingAfterBreak="0">
+    <w:nsid w:val="37265895"/>
+    <w:multiLevelType w:val="multilevel"/>
+    <w:tmpl w:val="32266A98"/>
+    <w:lvl w:ilvl="0">
+      <w:start w:val="1"/>
+      <w:numFmt w:val="bullet"/>
+      <w:lvlText w:val=""/>
+      <w:lvlJc w:val="left"/>
+      <w:pPr>
+        <w:tabs>
+          <w:tab w:val="num" w:pos="720"/>
+        </w:tabs>
+        <w:ind w:left="720" w:hanging="360"/>
+      </w:pPr>
+      <w:rPr>
+        <w:rFonts w:ascii="Symbol" w:hAnsi="Symbol" w:hint="default"/>
+        <w:sz w:val="20"/>
+      </w:rPr>
+    </w:lvl>
+    <w:lvl w:ilvl="1" w:tentative="1">
+      <w:start w:val="1"/>
+      <w:numFmt w:val="bullet"/>
+      <w:lvlText w:val="o"/>
+      <w:lvlJc w:val="left"/>
+      <w:pPr>
+        <w:tabs>
+          <w:tab w:val="num" w:pos="1440"/>
+        </w:tabs>
+        <w:ind w:left="1440" w:hanging="360"/>
+      </w:pPr>
+      <w:rPr>
+        <w:rFonts w:ascii="Courier New" w:hAnsi="Courier New" w:hint="default"/>
+        <w:sz w:val="20"/>
+      </w:rPr>
+    </w:lvl>
+    <w:lvl w:ilvl="2" w:tentative="1">
+      <w:start w:val="1"/>
+      <w:numFmt w:val="bullet"/>
+      <w:lvlText w:val=""/>
+      <w:lvlJc w:val="left"/>
+      <w:pPr>
+        <w:tabs>
+          <w:tab w:val="num" w:pos="2160"/>
+        </w:tabs>
+        <w:ind w:left="2160" w:hanging="360"/>
+      </w:pPr>
+      <w:rPr>
+        <w:rFonts w:ascii="Wingdings" w:hAnsi="Wingdings" w:hint="default"/>
+        <w:sz w:val="20"/>
+      </w:rPr>
+    </w:lvl>
+    <w:lvl w:ilvl="3" w:tentative="1">
+      <w:start w:val="1"/>
+      <w:numFmt w:val="bullet"/>
+      <w:lvlText w:val=""/>
+      <w:lvlJc w:val="left"/>
+      <w:pPr>
+        <w:tabs>
+          <w:tab w:val="num" w:pos="2880"/>
+        </w:tabs>
+        <w:ind w:left="2880" w:hanging="360"/>
+      </w:pPr>
+      <w:rPr>
+        <w:rFonts w:ascii="Wingdings" w:hAnsi="Wingdings" w:hint="default"/>
+        <w:sz w:val="20"/>
+      </w:rPr>
+    </w:lvl>
+    <w:lvl w:ilvl="4" w:tentative="1">
+      <w:start w:val="1"/>
+      <w:numFmt w:val="bullet"/>
+      <w:lvlText w:val=""/>
+      <w:lvlJc w:val="left"/>
+      <w:pPr>
+        <w:tabs>
+          <w:tab w:val="num" w:pos="3600"/>
+        </w:tabs>
+        <w:ind w:left="3600" w:hanging="360"/>
+      </w:pPr>
+      <w:rPr>
+        <w:rFonts w:ascii="Wingdings" w:hAnsi="Wingdings" w:hint="default"/>
+        <w:sz w:val="20"/>
+      </w:rPr>
+    </w:lvl>
+    <w:lvl w:ilvl="5" w:tentative="1">
+      <w:start w:val="1"/>
+      <w:numFmt w:val="bullet"/>
+      <w:lvlText w:val=""/>
+      <w:lvlJc w:val="left"/>
+      <w:pPr>
+        <w:tabs>
+          <w:tab w:val="num" w:pos="4320"/>
+        </w:tabs>
+        <w:ind w:left="4320" w:hanging="360"/>
+      </w:pPr>
+      <w:rPr>
+        <w:rFonts w:ascii="Wingdings" w:hAnsi="Wingdings" w:hint="default"/>
+        <w:sz w:val="20"/>
+      </w:rPr>
+    </w:lvl>
+    <w:lvl w:ilvl="6" w:tentative="1">
+      <w:start w:val="1"/>
+      <w:numFmt w:val="bullet"/>
+      <w:lvlText w:val=""/>
+      <w:lvlJc w:val="left"/>
+      <w:pPr>
+        <w:tabs>
+          <w:tab w:val="num" w:pos="5040"/>
+        </w:tabs>
+        <w:ind w:left="5040" w:hanging="360"/>
+      </w:pPr>
+      <w:rPr>
+        <w:rFonts w:ascii="Wingdings" w:hAnsi="Wingdings" w:hint="default"/>
+        <w:sz w:val="20"/>
+      </w:rPr>
+    </w:lvl>
+    <w:lvl w:ilvl="7" w:tentative="1">
+      <w:start w:val="1"/>
+      <w:numFmt w:val="bullet"/>
+      <w:lvlText w:val=""/>
+      <w:lvlJc w:val="left"/>
+      <w:pPr>
+        <w:tabs>
+          <w:tab w:val="num" w:pos="5760"/>
+        </w:tabs>
+        <w:ind w:left="5760" w:hanging="360"/>
+      </w:pPr>
+      <w:rPr>
+        <w:rFonts w:ascii="Wingdings" w:hAnsi="Wingdings" w:hint="default"/>
+        <w:sz w:val="20"/>
+      </w:rPr>
+    </w:lvl>
+    <w:lvl w:ilvl="8" w:tentative="1">
+      <w:start w:val="1"/>
+      <w:numFmt w:val="bullet"/>
+      <w:lvlText w:val=""/>
+      <w:lvlJc w:val="left"/>
+      <w:pPr>
+        <w:tabs>
+          <w:tab w:val="num" w:pos="6480"/>
+        </w:tabs>
+        <w:ind w:left="6480" w:hanging="360"/>
+      </w:pPr>
+      <w:rPr>
+        <w:rFonts w:ascii="Wingdings" w:hAnsi="Wingdings" w:hint="default"/>
+        <w:sz w:val="20"/>
+      </w:rPr>
+    </w:lvl>
+  </w:abstractNum>
+  <w:abstractNum w:abstractNumId="1" w15:restartNumberingAfterBreak="0">
     <w:nsid w:val="4F9B2A27"/>
     <w:multiLevelType w:val="hybridMultilevel"/>
     <w:tmpl w:val="530C724E"/>
@@ -250,7 +789,7 @@
         <w:rFonts w:ascii="Courier New" w:hAnsi="Courier New" w:cs="Courier New" w:hint="default"/>
       </w:rPr>
     </w:lvl>
-    <w:lvl w:ilvl="2" w:tplc="10090005" w:tentative="1">
+    <w:lvl w:ilvl="2" w:tplc="10090005">
       <w:start w:val="1"/>
       <w:numFmt w:val="bullet"/>
       <w:lvlText w:val=""/>
@@ -335,7 +874,7 @@
       </w:rPr>
     </w:lvl>
   </w:abstractNum>
-  <w:abstractNum w:abstractNumId="1" w15:restartNumberingAfterBreak="0">
+  <w:abstractNum w:abstractNumId="2" w15:restartNumberingAfterBreak="0">
     <w:nsid w:val="5A566D82"/>
     <w:multiLevelType w:val="hybridMultilevel"/>
     <w:tmpl w:val="C29A2EA0"/>
@@ -447,11 +986,166 @@
       </w:rPr>
     </w:lvl>
   </w:abstractNum>
+  <w:abstractNum w:abstractNumId="3" w15:restartNumberingAfterBreak="0">
+    <w:nsid w:val="5A692E70"/>
+    <w:multiLevelType w:val="multilevel"/>
+    <w:tmpl w:val="77F0C312"/>
+    <w:lvl w:ilvl="0">
+      <w:start w:val="1"/>
+      <w:numFmt w:val="bullet"/>
+      <w:lvlText w:val=""/>
+      <w:lvlJc w:val="left"/>
+      <w:pPr>
+        <w:tabs>
+          <w:tab w:val="num" w:pos="720"/>
+        </w:tabs>
+        <w:ind w:left="720" w:hanging="360"/>
+      </w:pPr>
+      <w:rPr>
+        <w:rFonts w:ascii="Symbol" w:hAnsi="Symbol" w:hint="default"/>
+        <w:sz w:val="20"/>
+      </w:rPr>
+    </w:lvl>
+    <w:lvl w:ilvl="1" w:tentative="1">
+      <w:start w:val="1"/>
+      <w:numFmt w:val="bullet"/>
+      <w:lvlText w:val="o"/>
+      <w:lvlJc w:val="left"/>
+      <w:pPr>
+        <w:tabs>
+          <w:tab w:val="num" w:pos="1440"/>
+        </w:tabs>
+        <w:ind w:left="1440" w:hanging="360"/>
+      </w:pPr>
+      <w:rPr>
+        <w:rFonts w:ascii="Courier New" w:hAnsi="Courier New" w:hint="default"/>
+        <w:sz w:val="20"/>
+      </w:rPr>
+    </w:lvl>
+    <w:lvl w:ilvl="2" w:tentative="1">
+      <w:start w:val="1"/>
+      <w:numFmt w:val="bullet"/>
+      <w:lvlText w:val=""/>
+      <w:lvlJc w:val="left"/>
+      <w:pPr>
+        <w:tabs>
+          <w:tab w:val="num" w:pos="2160"/>
+        </w:tabs>
+        <w:ind w:left="2160" w:hanging="360"/>
+      </w:pPr>
+      <w:rPr>
+        <w:rFonts w:ascii="Wingdings" w:hAnsi="Wingdings" w:hint="default"/>
+        <w:sz w:val="20"/>
+      </w:rPr>
+    </w:lvl>
+    <w:lvl w:ilvl="3" w:tentative="1">
+      <w:start w:val="1"/>
+      <w:numFmt w:val="bullet"/>
+      <w:lvlText w:val=""/>
+      <w:lvlJc w:val="left"/>
+      <w:pPr>
+        <w:tabs>
+          <w:tab w:val="num" w:pos="2880"/>
+        </w:tabs>
+        <w:ind w:left="2880" w:hanging="360"/>
+      </w:pPr>
+      <w:rPr>
+        <w:rFonts w:ascii="Wingdings" w:hAnsi="Wingdings" w:hint="default"/>
+        <w:sz w:val="20"/>
+      </w:rPr>
+    </w:lvl>
+    <w:lvl w:ilvl="4" w:tentative="1">
+      <w:start w:val="1"/>
+      <w:numFmt w:val="bullet"/>
+      <w:lvlText w:val=""/>
+      <w:lvlJc w:val="left"/>
+      <w:pPr>
+        <w:tabs>
+          <w:tab w:val="num" w:pos="3600"/>
+        </w:tabs>
+        <w:ind w:left="3600" w:hanging="360"/>
+      </w:pPr>
+      <w:rPr>
+        <w:rFonts w:ascii="Wingdings" w:hAnsi="Wingdings" w:hint="default"/>
+        <w:sz w:val="20"/>
+      </w:rPr>
+    </w:lvl>
+    <w:lvl w:ilvl="5" w:tentative="1">
+      <w:start w:val="1"/>
+      <w:numFmt w:val="bullet"/>
+      <w:lvlText w:val=""/>
+      <w:lvlJc w:val="left"/>
+      <w:pPr>
+        <w:tabs>
+          <w:tab w:val="num" w:pos="4320"/>
+        </w:tabs>
+        <w:ind w:left="4320" w:hanging="360"/>
+      </w:pPr>
+      <w:rPr>
+        <w:rFonts w:ascii="Wingdings" w:hAnsi="Wingdings" w:hint="default"/>
+        <w:sz w:val="20"/>
+      </w:rPr>
+    </w:lvl>
+    <w:lvl w:ilvl="6" w:tentative="1">
+      <w:start w:val="1"/>
+      <w:numFmt w:val="bullet"/>
+      <w:lvlText w:val=""/>
+      <w:lvlJc w:val="left"/>
+      <w:pPr>
+        <w:tabs>
+          <w:tab w:val="num" w:pos="5040"/>
+        </w:tabs>
+        <w:ind w:left="5040" w:hanging="360"/>
+      </w:pPr>
+      <w:rPr>
+        <w:rFonts w:ascii="Wingdings" w:hAnsi="Wingdings" w:hint="default"/>
+        <w:sz w:val="20"/>
+      </w:rPr>
+    </w:lvl>
+    <w:lvl w:ilvl="7" w:tentative="1">
+      <w:start w:val="1"/>
+      <w:numFmt w:val="bullet"/>
+      <w:lvlText w:val=""/>
+      <w:lvlJc w:val="left"/>
+      <w:pPr>
+        <w:tabs>
+          <w:tab w:val="num" w:pos="5760"/>
+        </w:tabs>
+        <w:ind w:left="5760" w:hanging="360"/>
+      </w:pPr>
+      <w:rPr>
+        <w:rFonts w:ascii="Wingdings" w:hAnsi="Wingdings" w:hint="default"/>
+        <w:sz w:val="20"/>
+      </w:rPr>
+    </w:lvl>
+    <w:lvl w:ilvl="8" w:tentative="1">
+      <w:start w:val="1"/>
+      <w:numFmt w:val="bullet"/>
+      <w:lvlText w:val=""/>
+      <w:lvlJc w:val="left"/>
+      <w:pPr>
+        <w:tabs>
+          <w:tab w:val="num" w:pos="6480"/>
+        </w:tabs>
+        <w:ind w:left="6480" w:hanging="360"/>
+      </w:pPr>
+      <w:rPr>
+        <w:rFonts w:ascii="Wingdings" w:hAnsi="Wingdings" w:hint="default"/>
+        <w:sz w:val="20"/>
+      </w:rPr>
+    </w:lvl>
+  </w:abstractNum>
   <w:num w:numId="1" w16cid:durableId="1048381584">
+    <w:abstractNumId w:val="2"/>
+  </w:num>
+  <w:num w:numId="2" w16cid:durableId="678460371">
     <w:abstractNumId w:val="1"/>
   </w:num>
-  <w:num w:numId="2" w16cid:durableId="678460371">
+  <w:num w:numId="3" w16cid:durableId="1457066123">
     <w:abstractNumId w:val="0"/>
+  </w:num>
+  <w:num w:numId="4" w16cid:durableId="135026820">
+    <w:abstractNumId w:val="3"/>
   </w:num>
 </w:numbering>
 </file>
@@ -1059,7 +1753,6 @@
   <w:style w:type="character" w:default="1" w:styleId="DefaultParagraphFont">
     <w:name w:val="Default Paragraph Font"/>
     <w:uiPriority w:val="1"/>
-    <w:semiHidden/>
     <w:unhideWhenUsed/>
   </w:style>
   <w:style w:type="table" w:default="1" w:styleId="TableNormal">
@@ -1371,6 +2064,29 @@
       <w:smallCaps/>
       <w:color w:val="0F4761" w:themeColor="accent1" w:themeShade="BF"/>
       <w:spacing w:val="5"/>
+    </w:rPr>
+  </w:style>
+  <w:style w:type="character" w:styleId="Hyperlink">
+    <w:name w:val="Hyperlink"/>
+    <w:basedOn w:val="DefaultParagraphFont"/>
+    <w:uiPriority w:val="99"/>
+    <w:unhideWhenUsed/>
+    <w:rsid w:val="00A25221"/>
+    <w:rPr>
+      <w:color w:val="467886" w:themeColor="hyperlink"/>
+      <w:u w:val="single"/>
+    </w:rPr>
+  </w:style>
+  <w:style w:type="character" w:styleId="UnresolvedMention">
+    <w:name w:val="Unresolved Mention"/>
+    <w:basedOn w:val="DefaultParagraphFont"/>
+    <w:uiPriority w:val="99"/>
+    <w:semiHidden/>
+    <w:unhideWhenUsed/>
+    <w:rsid w:val="00A25221"/>
+    <w:rPr>
+      <w:color w:val="605E5C"/>
+      <w:shd w:val="clear" w:color="auto" w:fill="E1DFDD"/>
     </w:rPr>
   </w:style>
 </w:styles>

</xml_diff>